<commit_message>
add classdiagram,sq,usecase update method design
</commit_message>
<xml_diff>
--- a/MethodDesign.docx
+++ b/MethodDesign.docx
@@ -14,7 +14,15 @@
           <w:bCs/>
           <w:sz w:val="28"/>
         </w:rPr>
-        <w:t>CD-01</w:t>
+        <w:t>CD</w:t>
+      </w:r>
+      <w:r>
+        <w:rPr>
+          <w:b/>
+          <w:bCs/>
+          <w:sz w:val="28"/>
+        </w:rPr>
+        <w:t>01</w:t>
       </w:r>
       <w:r>
         <w:rPr>
@@ -62,6 +70,9 @@
         <w:jc w:val="center"/>
       </w:pPr>
       <w:r>
+        <w:rPr>
+          <w:noProof/>
+        </w:rPr>
         <w:drawing>
           <wp:inline distT="0" distB="0" distL="0" distR="0">
             <wp:extent cx="3087584" cy="1981051"/>
@@ -78,7 +89,7 @@
                     <pic:cNvPicPr/>
                   </pic:nvPicPr>
                   <pic:blipFill>
-                    <a:blip r:embed="rId4"/>
+                    <a:blip r:embed="rId4" cstate="print"/>
                     <a:stretch>
                       <a:fillRect/>
                     </a:stretch>
@@ -235,19 +246,35 @@
           <w:tcPr>
             <w:tcW w:w="2716" w:type="dxa"/>
           </w:tcPr>
-          <w:p/>
+          <w:p>
+            <w:proofErr w:type="spellStart"/>
+            <w:r>
+              <w:t>authProvider</w:t>
+            </w:r>
+            <w:proofErr w:type="spellEnd"/>
+          </w:p>
         </w:tc>
         <w:tc>
           <w:tcPr>
             <w:tcW w:w="3942" w:type="dxa"/>
           </w:tcPr>
-          <w:p/>
+          <w:p>
+            <w:r>
+              <w:t>The variable of username and password</w:t>
+            </w:r>
+          </w:p>
         </w:tc>
         <w:tc>
           <w:tcPr>
             <w:tcW w:w="2046" w:type="dxa"/>
           </w:tcPr>
-          <w:p/>
+          <w:p>
+            <w:proofErr w:type="spellStart"/>
+            <w:r>
+              <w:t>IAuthProvider</w:t>
+            </w:r>
+            <w:proofErr w:type="spellEnd"/>
+          </w:p>
         </w:tc>
       </w:tr>
     </w:tbl>
@@ -419,7 +446,11 @@
           <w:tcPr>
             <w:tcW w:w="1984" w:type="dxa"/>
           </w:tcPr>
-          <w:p/>
+          <w:p>
+            <w:r>
+              <w:t>none</w:t>
+            </w:r>
+          </w:p>
         </w:tc>
         <w:tc>
           <w:tcPr>
@@ -427,7 +458,13 @@
           </w:tcPr>
           <w:p>
             <w:r>
-              <w:t xml:space="preserve">The method is to </w:t>
+              <w:t>The method is to</w:t>
+            </w:r>
+            <w:r>
+              <w:t xml:space="preserve"> validate username and password</w:t>
+            </w:r>
+            <w:r>
+              <w:t xml:space="preserve"> </w:t>
             </w:r>
           </w:p>
         </w:tc>
@@ -435,7 +472,13 @@
           <w:tcPr>
             <w:tcW w:w="1621" w:type="dxa"/>
           </w:tcPr>
-          <w:p/>
+          <w:p>
+            <w:proofErr w:type="spellStart"/>
+            <w:r>
+              <w:t>ViewResult</w:t>
+            </w:r>
+            <w:proofErr w:type="spellEnd"/>
+          </w:p>
         </w:tc>
       </w:tr>
       <w:tr>
@@ -466,7 +509,11 @@
           <w:tcPr>
             <w:tcW w:w="1984" w:type="dxa"/>
           </w:tcPr>
-          <w:p/>
+          <w:p>
+            <w:r>
+              <w:t>none</w:t>
+            </w:r>
+          </w:p>
         </w:tc>
         <w:tc>
           <w:tcPr>
@@ -476,13 +523,28 @@
             <w:r>
               <w:t>The method is to</w:t>
             </w:r>
+            <w:r>
+              <w:t xml:space="preserve"> operated </w:t>
+            </w:r>
+            <w:proofErr w:type="spellStart"/>
+            <w:r>
+              <w:t>authProvider</w:t>
+            </w:r>
+            <w:proofErr w:type="spellEnd"/>
+            <w:r>
+              <w:t xml:space="preserve"> is working</w:t>
+            </w:r>
           </w:p>
         </w:tc>
         <w:tc>
           <w:tcPr>
             <w:tcW w:w="1621" w:type="dxa"/>
           </w:tcPr>
-          <w:p/>
+          <w:p>
+            <w:r>
+              <w:t>N/A</w:t>
+            </w:r>
+          </w:p>
         </w:tc>
       </w:tr>
       <w:tr>
@@ -513,7 +575,11 @@
           <w:tcPr>
             <w:tcW w:w="1984" w:type="dxa"/>
           </w:tcPr>
-          <w:p/>
+          <w:p>
+            <w:r>
+              <w:t>none</w:t>
+            </w:r>
+          </w:p>
         </w:tc>
         <w:tc>
           <w:tcPr>
@@ -523,13 +589,20 @@
             <w:r>
               <w:t xml:space="preserve">The method is to </w:t>
             </w:r>
+            <w:r>
+              <w:t>send to registration page</w:t>
+            </w:r>
           </w:p>
         </w:tc>
         <w:tc>
           <w:tcPr>
             <w:tcW w:w="1621" w:type="dxa"/>
           </w:tcPr>
-          <w:p/>
+          <w:p>
+            <w:r>
+              <w:t>N/A</w:t>
+            </w:r>
+          </w:p>
         </w:tc>
       </w:tr>
     </w:tbl>
@@ -553,8 +626,15 @@
           <w:bCs/>
           <w:sz w:val="28"/>
         </w:rPr>
-        <w:lastRenderedPageBreak/>
-        <w:t>CD-02</w:t>
+        <w:t>CD</w:t>
+      </w:r>
+      <w:r>
+        <w:rPr>
+          <w:b/>
+          <w:bCs/>
+          <w:sz w:val="28"/>
+        </w:rPr>
+        <w:t>02</w:t>
       </w:r>
       <w:r>
         <w:rPr>
@@ -623,7 +703,7 @@
                     <pic:cNvPicPr/>
                   </pic:nvPicPr>
                   <pic:blipFill>
-                    <a:blip r:embed="rId5"/>
+                    <a:blip r:embed="rId5" cstate="print"/>
                     <a:stretch>
                       <a:fillRect/>
                     </a:stretch>
@@ -796,13 +876,23 @@
           <w:tcPr>
             <w:tcW w:w="3942" w:type="dxa"/>
           </w:tcPr>
-          <w:p/>
+          <w:p>
+            <w:r>
+              <w:t>To use information from product repository</w:t>
+            </w:r>
+          </w:p>
         </w:tc>
         <w:tc>
           <w:tcPr>
             <w:tcW w:w="2046" w:type="dxa"/>
           </w:tcPr>
-          <w:p/>
+          <w:p>
+            <w:proofErr w:type="spellStart"/>
+            <w:r>
+              <w:t>IProductRepository</w:t>
+            </w:r>
+            <w:proofErr w:type="spellEnd"/>
+          </w:p>
         </w:tc>
       </w:tr>
     </w:tbl>
@@ -974,7 +1064,11 @@
           <w:tcPr>
             <w:tcW w:w="1984" w:type="dxa"/>
           </w:tcPr>
-          <w:p/>
+          <w:p>
+            <w:r>
+              <w:t>None</w:t>
+            </w:r>
+          </w:p>
         </w:tc>
         <w:tc>
           <w:tcPr>
@@ -984,13 +1078,22 @@
             <w:r>
               <w:t xml:space="preserve">The method is to </w:t>
             </w:r>
+            <w:r>
+              <w:t>send information to view</w:t>
+            </w:r>
           </w:p>
         </w:tc>
         <w:tc>
           <w:tcPr>
             <w:tcW w:w="1621" w:type="dxa"/>
           </w:tcPr>
-          <w:p/>
+          <w:p>
+            <w:proofErr w:type="spellStart"/>
+            <w:r>
+              <w:t>ViewResult</w:t>
+            </w:r>
+            <w:proofErr w:type="spellEnd"/>
+          </w:p>
         </w:tc>
       </w:tr>
       <w:tr>
@@ -1023,7 +1126,11 @@
           <w:tcPr>
             <w:tcW w:w="1984" w:type="dxa"/>
           </w:tcPr>
-          <w:p/>
+          <w:p>
+            <w:r>
+              <w:t>None</w:t>
+            </w:r>
+          </w:p>
         </w:tc>
         <w:tc>
           <w:tcPr>
@@ -1031,7 +1138,10 @@
           </w:tcPr>
           <w:p>
             <w:r>
-              <w:t>The method is to</w:t>
+              <w:t xml:space="preserve">The </w:t>
+            </w:r>
+            <w:r>
+              <w:t>Administrator can add product</w:t>
             </w:r>
           </w:p>
         </w:tc>
@@ -1039,7 +1149,13 @@
           <w:tcPr>
             <w:tcW w:w="1621" w:type="dxa"/>
           </w:tcPr>
-          <w:p/>
+          <w:p>
+            <w:proofErr w:type="spellStart"/>
+            <w:r>
+              <w:t>ViewResult</w:t>
+            </w:r>
+            <w:proofErr w:type="spellEnd"/>
+          </w:p>
         </w:tc>
       </w:tr>
       <w:tr>
@@ -1072,7 +1188,11 @@
           <w:tcPr>
             <w:tcW w:w="1984" w:type="dxa"/>
           </w:tcPr>
-          <w:p/>
+          <w:p>
+            <w:r>
+              <w:t>None</w:t>
+            </w:r>
+          </w:p>
         </w:tc>
         <w:tc>
           <w:tcPr>
@@ -1080,7 +1200,10 @@
           </w:tcPr>
           <w:p>
             <w:r>
-              <w:t xml:space="preserve">The method is to </w:t>
+              <w:t xml:space="preserve">The </w:t>
+            </w:r>
+            <w:r>
+              <w:t>Administrator can delete product</w:t>
             </w:r>
           </w:p>
         </w:tc>
@@ -1088,7 +1211,13 @@
           <w:tcPr>
             <w:tcW w:w="1621" w:type="dxa"/>
           </w:tcPr>
-          <w:p/>
+          <w:p>
+            <w:proofErr w:type="spellStart"/>
+            <w:r>
+              <w:t>ActionResult</w:t>
+            </w:r>
+            <w:proofErr w:type="spellEnd"/>
+          </w:p>
         </w:tc>
       </w:tr>
       <w:tr>
@@ -1121,7 +1250,11 @@
           <w:tcPr>
             <w:tcW w:w="1984" w:type="dxa"/>
           </w:tcPr>
-          <w:p/>
+          <w:p>
+            <w:r>
+              <w:t>None</w:t>
+            </w:r>
+          </w:p>
         </w:tc>
         <w:tc>
           <w:tcPr>
@@ -1129,7 +1262,10 @@
           </w:tcPr>
           <w:p>
             <w:r>
-              <w:t>The method is to</w:t>
+              <w:t xml:space="preserve">The </w:t>
+            </w:r>
+            <w:r>
+              <w:t>Administrator can View all shopping history</w:t>
             </w:r>
           </w:p>
         </w:tc>
@@ -1137,7 +1273,11 @@
           <w:tcPr>
             <w:tcW w:w="1621" w:type="dxa"/>
           </w:tcPr>
-          <w:p/>
+          <w:p>
+            <w:r>
+              <w:t>N/A</w:t>
+            </w:r>
+          </w:p>
         </w:tc>
       </w:tr>
     </w:tbl>
@@ -1146,11 +1286,6 @@
     <w:p/>
     <w:p/>
     <w:p/>
-    <w:p/>
-    <w:p/>
-    <w:p/>
-    <w:p/>
-    <w:p/>
     <w:p>
       <w:pPr>
         <w:rPr>
@@ -1164,7 +1299,15 @@
           <w:sz w:val="28"/>
         </w:rPr>
         <w:lastRenderedPageBreak/>
-        <w:t>CD-03</w:t>
+        <w:t>CD</w:t>
+      </w:r>
+      <w:r>
+        <w:rPr>
+          <w:b/>
+          <w:bCs/>
+          <w:sz w:val="28"/>
+        </w:rPr>
+        <w:t>03</w:t>
       </w:r>
       <w:r>
         <w:rPr>
@@ -1206,6 +1349,9 @@
     </w:p>
     <w:p>
       <w:r>
+        <w:rPr>
+          <w:noProof/>
+        </w:rPr>
         <w:drawing>
           <wp:anchor distT="0" distB="0" distL="114300" distR="114300" simplePos="0" relativeHeight="251659264" behindDoc="0" locked="0" layoutInCell="1" allowOverlap="1">
             <wp:simplePos x="0" y="0"/>
@@ -1232,7 +1378,7 @@
                     </pic:cNvPicPr>
                   </pic:nvPicPr>
                   <pic:blipFill>
-                    <a:blip r:embed="rId6">
+                    <a:blip r:embed="rId6" cstate="print">
                       <a:extLst>
                         <a:ext uri="{28A0092B-C50C-407E-A947-70E740481C1C}">
                           <a14:useLocalDpi xmlns:a14="http://schemas.microsoft.com/office/drawing/2010/main" xmlns:wps="http://schemas.microsoft.com/office/word/2010/wordprocessingShape" xmlns:wpi="http://schemas.microsoft.com/office/word/2010/wordprocessingInk" xmlns:wpg="http://schemas.microsoft.com/office/word/2010/wordprocessingGroup" xmlns:w14="http://schemas.microsoft.com/office/word/2010/wordml" xmlns:w="http://schemas.openxmlformats.org/wordprocessingml/2006/main" xmlns:w10="urn:schemas-microsoft-com:office:word" xmlns:wp14="http://schemas.microsoft.com/office/word/2010/wordprocessingDrawing" xmlns:v="urn:schemas-microsoft-com:vml" xmlns:o="urn:schemas-microsoft-com:office:office" xmlns:mc="http://schemas.openxmlformats.org/markup-compatibility/2006" xmlns:wpc="http://schemas.microsoft.com/office/word/2010/wordprocessingCanvas" xmlns="" val="0"/>
@@ -1412,13 +1558,23 @@
           <w:tcPr>
             <w:tcW w:w="3942" w:type="dxa"/>
           </w:tcPr>
-          <w:p/>
+          <w:p>
+            <w:r>
+              <w:t>To use information from product repository</w:t>
+            </w:r>
+          </w:p>
         </w:tc>
         <w:tc>
           <w:tcPr>
             <w:tcW w:w="2046" w:type="dxa"/>
           </w:tcPr>
-          <w:p/>
+          <w:p>
+            <w:proofErr w:type="spellStart"/>
+            <w:r>
+              <w:t>IProductRepository</w:t>
+            </w:r>
+            <w:proofErr w:type="spellEnd"/>
+          </w:p>
         </w:tc>
       </w:tr>
     </w:tbl>
@@ -1450,10 +1606,10 @@
       </w:tblPr>
       <w:tblGrid>
         <w:gridCol w:w="538"/>
-        <w:gridCol w:w="2408"/>
-        <w:gridCol w:w="1984"/>
-        <w:gridCol w:w="2691"/>
-        <w:gridCol w:w="1621"/>
+        <w:gridCol w:w="2338"/>
+        <w:gridCol w:w="1949"/>
+        <w:gridCol w:w="2628"/>
+        <w:gridCol w:w="1789"/>
       </w:tblGrid>
       <w:tr>
         <w:tc>
@@ -1590,7 +1746,11 @@
           <w:tcPr>
             <w:tcW w:w="1984" w:type="dxa"/>
           </w:tcPr>
-          <w:p/>
+          <w:p>
+            <w:r>
+              <w:t>None</w:t>
+            </w:r>
+          </w:p>
         </w:tc>
         <w:tc>
           <w:tcPr>
@@ -1600,13 +1760,22 @@
             <w:r>
               <w:t xml:space="preserve">The method is to </w:t>
             </w:r>
+            <w:r>
+              <w:t>display list of product and show navigation of product</w:t>
+            </w:r>
           </w:p>
         </w:tc>
         <w:tc>
           <w:tcPr>
             <w:tcW w:w="1621" w:type="dxa"/>
           </w:tcPr>
-          <w:p/>
+          <w:p>
+            <w:proofErr w:type="spellStart"/>
+            <w:r>
+              <w:t>PartialViewResult</w:t>
+            </w:r>
+            <w:proofErr w:type="spellEnd"/>
+          </w:p>
         </w:tc>
       </w:tr>
       <w:tr>
@@ -1637,7 +1806,11 @@
           <w:tcPr>
             <w:tcW w:w="1984" w:type="dxa"/>
           </w:tcPr>
-          <w:p/>
+          <w:p>
+            <w:r>
+              <w:t>None</w:t>
+            </w:r>
+          </w:p>
         </w:tc>
         <w:tc>
           <w:tcPr>
@@ -1645,7 +1818,13 @@
           </w:tcPr>
           <w:p>
             <w:r>
-              <w:t>The method is to</w:t>
+              <w:t xml:space="preserve">The </w:t>
+            </w:r>
+            <w:r>
+              <w:t>customer</w:t>
+            </w:r>
+            <w:r>
+              <w:t xml:space="preserve"> can search product</w:t>
             </w:r>
           </w:p>
         </w:tc>
@@ -1653,7 +1832,11 @@
           <w:tcPr>
             <w:tcW w:w="1621" w:type="dxa"/>
           </w:tcPr>
-          <w:p/>
+          <w:p>
+            <w:r>
+              <w:t>N/A</w:t>
+            </w:r>
+          </w:p>
         </w:tc>
       </w:tr>
     </w:tbl>
@@ -1668,8 +1851,6 @@
     <w:p/>
     <w:p/>
     <w:p/>
-    <w:p/>
-    <w:p/>
     <w:p>
       <w:pPr>
         <w:rPr>
@@ -1683,7 +1864,15 @@
           <w:sz w:val="28"/>
         </w:rPr>
         <w:lastRenderedPageBreak/>
-        <w:t>CD-04</w:t>
+        <w:t>CD</w:t>
+      </w:r>
+      <w:r>
+        <w:rPr>
+          <w:b/>
+          <w:bCs/>
+          <w:sz w:val="28"/>
+        </w:rPr>
+        <w:t>04</w:t>
       </w:r>
       <w:r>
         <w:rPr>
@@ -1755,7 +1944,7 @@
                     <pic:cNvPicPr/>
                   </pic:nvPicPr>
                   <pic:blipFill>
-                    <a:blip r:embed="rId7"/>
+                    <a:blip r:embed="rId7" cstate="print"/>
                     <a:stretch>
                       <a:fillRect/>
                     </a:stretch>
@@ -1927,13 +2116,23 @@
           <w:tcPr>
             <w:tcW w:w="3942" w:type="dxa"/>
           </w:tcPr>
-          <w:p/>
+          <w:p>
+            <w:r>
+              <w:t>To use information from product repository</w:t>
+            </w:r>
+          </w:p>
         </w:tc>
         <w:tc>
           <w:tcPr>
             <w:tcW w:w="2046" w:type="dxa"/>
           </w:tcPr>
-          <w:p/>
+          <w:p>
+            <w:proofErr w:type="spellStart"/>
+            <w:r>
+              <w:t>IProductRepository</w:t>
+            </w:r>
+            <w:proofErr w:type="spellEnd"/>
+          </w:p>
         </w:tc>
       </w:tr>
       <w:tr>
@@ -1966,13 +2165,23 @@
           <w:tcPr>
             <w:tcW w:w="3942" w:type="dxa"/>
           </w:tcPr>
-          <w:p/>
+          <w:p>
+            <w:r>
+              <w:t>Count page in list of product</w:t>
+            </w:r>
+          </w:p>
         </w:tc>
         <w:tc>
           <w:tcPr>
             <w:tcW w:w="2046" w:type="dxa"/>
           </w:tcPr>
-          <w:p/>
+          <w:p>
+            <w:proofErr w:type="spellStart"/>
+            <w:r>
+              <w:t>int</w:t>
+            </w:r>
+            <w:proofErr w:type="spellEnd"/>
+          </w:p>
         </w:tc>
       </w:tr>
     </w:tbl>
@@ -2004,10 +2213,10 @@
       </w:tblPr>
       <w:tblGrid>
         <w:gridCol w:w="538"/>
-        <w:gridCol w:w="2408"/>
-        <w:gridCol w:w="1984"/>
-        <w:gridCol w:w="2691"/>
-        <w:gridCol w:w="1621"/>
+        <w:gridCol w:w="2340"/>
+        <w:gridCol w:w="1943"/>
+        <w:gridCol w:w="2617"/>
+        <w:gridCol w:w="1804"/>
       </w:tblGrid>
       <w:tr>
         <w:tc>
@@ -2144,7 +2353,11 @@
           <w:tcPr>
             <w:tcW w:w="1984" w:type="dxa"/>
           </w:tcPr>
-          <w:p/>
+          <w:p>
+            <w:r>
+              <w:t>None</w:t>
+            </w:r>
+          </w:p>
         </w:tc>
         <w:tc>
           <w:tcPr>
@@ -2154,13 +2367,22 @@
             <w:r>
               <w:t xml:space="preserve">The method is to </w:t>
             </w:r>
+            <w:r>
+              <w:t>display list of product</w:t>
+            </w:r>
           </w:p>
         </w:tc>
         <w:tc>
           <w:tcPr>
             <w:tcW w:w="1621" w:type="dxa"/>
           </w:tcPr>
-          <w:p/>
+          <w:p>
+            <w:proofErr w:type="spellStart"/>
+            <w:r>
+              <w:t>ViewResult</w:t>
+            </w:r>
+            <w:proofErr w:type="spellEnd"/>
+          </w:p>
         </w:tc>
       </w:tr>
       <w:tr>
@@ -2193,7 +2415,11 @@
           <w:tcPr>
             <w:tcW w:w="1984" w:type="dxa"/>
           </w:tcPr>
-          <w:p/>
+          <w:p>
+            <w:r>
+              <w:t>None</w:t>
+            </w:r>
+          </w:p>
         </w:tc>
         <w:tc>
           <w:tcPr>
@@ -2203,13 +2429,22 @@
             <w:r>
               <w:t>The method is to</w:t>
             </w:r>
+            <w:r>
+              <w:t xml:space="preserve"> get image of product</w:t>
+            </w:r>
           </w:p>
         </w:tc>
         <w:tc>
           <w:tcPr>
             <w:tcW w:w="1621" w:type="dxa"/>
           </w:tcPr>
-          <w:p/>
+          <w:p>
+            <w:proofErr w:type="spellStart"/>
+            <w:r>
+              <w:t>FileContentResult</w:t>
+            </w:r>
+            <w:proofErr w:type="spellEnd"/>
+          </w:p>
         </w:tc>
       </w:tr>
     </w:tbl>
@@ -2223,8 +2458,6 @@
     <w:p/>
     <w:p/>
     <w:p/>
-    <w:p/>
-    <w:p/>
     <w:p>
       <w:pPr>
         <w:rPr>
@@ -2238,7 +2471,15 @@
           <w:sz w:val="28"/>
         </w:rPr>
         <w:lastRenderedPageBreak/>
-        <w:t>CD-05</w:t>
+        <w:t>CD</w:t>
+      </w:r>
+      <w:r>
+        <w:rPr>
+          <w:b/>
+          <w:bCs/>
+          <w:sz w:val="28"/>
+        </w:rPr>
+        <w:t>05</w:t>
       </w:r>
       <w:r>
         <w:rPr>
@@ -2310,7 +2551,7 @@
                     <pic:cNvPicPr/>
                   </pic:nvPicPr>
                   <pic:blipFill>
-                    <a:blip r:embed="rId8"/>
+                    <a:blip r:embed="rId8" cstate="print"/>
                     <a:stretch>
                       <a:fillRect/>
                     </a:stretch>
@@ -2512,13 +2753,23 @@
           <w:tcPr>
             <w:tcW w:w="3942" w:type="dxa"/>
           </w:tcPr>
-          <w:p/>
+          <w:p>
+            <w:r>
+              <w:t>To use information from product repository</w:t>
+            </w:r>
+          </w:p>
         </w:tc>
         <w:tc>
           <w:tcPr>
             <w:tcW w:w="2046" w:type="dxa"/>
           </w:tcPr>
-          <w:p/>
+          <w:p>
+            <w:proofErr w:type="spellStart"/>
+            <w:r>
+              <w:t>IProductRepository</w:t>
+            </w:r>
+            <w:proofErr w:type="spellEnd"/>
+          </w:p>
         </w:tc>
       </w:tr>
       <w:tr>
@@ -2542,7 +2793,7 @@
           <w:p>
             <w:proofErr w:type="spellStart"/>
             <w:r>
-              <w:t>PageSize</w:t>
+              <w:t>OrderProcessor</w:t>
             </w:r>
             <w:proofErr w:type="spellEnd"/>
           </w:p>
@@ -2551,13 +2802,23 @@
           <w:tcPr>
             <w:tcW w:w="3942" w:type="dxa"/>
           </w:tcPr>
-          <w:p/>
+          <w:p>
+            <w:r>
+              <w:t>Construct the cart</w:t>
+            </w:r>
+          </w:p>
         </w:tc>
         <w:tc>
           <w:tcPr>
             <w:tcW w:w="2046" w:type="dxa"/>
           </w:tcPr>
-          <w:p/>
+          <w:p>
+            <w:proofErr w:type="spellStart"/>
+            <w:r>
+              <w:t>IOrderRepository</w:t>
+            </w:r>
+            <w:proofErr w:type="spellEnd"/>
+          </w:p>
         </w:tc>
       </w:tr>
     </w:tbl>
@@ -2589,10 +2850,10 @@
       </w:tblPr>
       <w:tblGrid>
         <w:gridCol w:w="538"/>
-        <w:gridCol w:w="2408"/>
-        <w:gridCol w:w="1984"/>
-        <w:gridCol w:w="2691"/>
-        <w:gridCol w:w="1621"/>
+        <w:gridCol w:w="2274"/>
+        <w:gridCol w:w="1795"/>
+        <w:gridCol w:w="2358"/>
+        <w:gridCol w:w="2277"/>
       </w:tblGrid>
       <w:tr>
         <w:tc>
@@ -2729,7 +2990,11 @@
           <w:tcPr>
             <w:tcW w:w="1984" w:type="dxa"/>
           </w:tcPr>
-          <w:p/>
+          <w:p>
+            <w:r>
+              <w:t>None</w:t>
+            </w:r>
+          </w:p>
         </w:tc>
         <w:tc>
           <w:tcPr>
@@ -2739,13 +3004,22 @@
             <w:r>
               <w:t xml:space="preserve">The method is to </w:t>
             </w:r>
+            <w:r>
+              <w:t>send information to view</w:t>
+            </w:r>
           </w:p>
         </w:tc>
         <w:tc>
           <w:tcPr>
             <w:tcW w:w="1621" w:type="dxa"/>
           </w:tcPr>
-          <w:p/>
+          <w:p>
+            <w:proofErr w:type="spellStart"/>
+            <w:r>
+              <w:t>ViewResult</w:t>
+            </w:r>
+            <w:proofErr w:type="spellEnd"/>
+          </w:p>
         </w:tc>
       </w:tr>
       <w:tr>
@@ -2776,7 +3050,11 @@
           <w:tcPr>
             <w:tcW w:w="1984" w:type="dxa"/>
           </w:tcPr>
-          <w:p/>
+          <w:p>
+            <w:r>
+              <w:t>None</w:t>
+            </w:r>
+          </w:p>
         </w:tc>
         <w:tc>
           <w:tcPr>
@@ -2786,13 +3064,22 @@
             <w:r>
               <w:t>The method is to</w:t>
             </w:r>
+            <w:r>
+              <w:t xml:space="preserve"> summarize cart</w:t>
+            </w:r>
           </w:p>
         </w:tc>
         <w:tc>
           <w:tcPr>
             <w:tcW w:w="1621" w:type="dxa"/>
           </w:tcPr>
-          <w:p/>
+          <w:p>
+            <w:proofErr w:type="spellStart"/>
+            <w:r>
+              <w:t>ViewResult</w:t>
+            </w:r>
+            <w:proofErr w:type="spellEnd"/>
+          </w:p>
         </w:tc>
       </w:tr>
       <w:tr>
@@ -2825,19 +3112,33 @@
           <w:tcPr>
             <w:tcW w:w="1984" w:type="dxa"/>
           </w:tcPr>
-          <w:p/>
+          <w:p>
+            <w:r>
+              <w:t>None</w:t>
+            </w:r>
+          </w:p>
         </w:tc>
         <w:tc>
           <w:tcPr>
             <w:tcW w:w="2691" w:type="dxa"/>
           </w:tcPr>
-          <w:p/>
+          <w:p>
+            <w:r>
+              <w:t>Customer can add product to cart</w:t>
+            </w:r>
+          </w:p>
         </w:tc>
         <w:tc>
           <w:tcPr>
             <w:tcW w:w="1621" w:type="dxa"/>
           </w:tcPr>
-          <w:p/>
+          <w:p>
+            <w:proofErr w:type="spellStart"/>
+            <w:r>
+              <w:t>RedirectToRouteResult</w:t>
+            </w:r>
+            <w:proofErr w:type="spellEnd"/>
+          </w:p>
         </w:tc>
       </w:tr>
       <w:tr>
@@ -2870,19 +3171,33 @@
           <w:tcPr>
             <w:tcW w:w="1984" w:type="dxa"/>
           </w:tcPr>
-          <w:p/>
+          <w:p>
+            <w:r>
+              <w:t>None</w:t>
+            </w:r>
+          </w:p>
         </w:tc>
         <w:tc>
           <w:tcPr>
             <w:tcW w:w="2691" w:type="dxa"/>
           </w:tcPr>
-          <w:p/>
+          <w:p>
+            <w:r>
+              <w:t>Customer can remove product from cart</w:t>
+            </w:r>
+          </w:p>
         </w:tc>
         <w:tc>
           <w:tcPr>
             <w:tcW w:w="1621" w:type="dxa"/>
           </w:tcPr>
-          <w:p/>
+          <w:p>
+            <w:proofErr w:type="spellStart"/>
+            <w:r>
+              <w:t>RedirectToRouteResult</w:t>
+            </w:r>
+            <w:proofErr w:type="spellEnd"/>
+          </w:p>
         </w:tc>
       </w:tr>
       <w:tr>
@@ -2913,19 +3228,33 @@
           <w:tcPr>
             <w:tcW w:w="1984" w:type="dxa"/>
           </w:tcPr>
-          <w:p/>
+          <w:p>
+            <w:r>
+              <w:t>None</w:t>
+            </w:r>
+          </w:p>
         </w:tc>
         <w:tc>
           <w:tcPr>
             <w:tcW w:w="2691" w:type="dxa"/>
           </w:tcPr>
-          <w:p/>
+          <w:p>
+            <w:r>
+              <w:t xml:space="preserve">Construct all list of product in a cart </w:t>
+            </w:r>
+          </w:p>
         </w:tc>
         <w:tc>
           <w:tcPr>
             <w:tcW w:w="1621" w:type="dxa"/>
           </w:tcPr>
-          <w:p/>
+          <w:p>
+            <w:proofErr w:type="spellStart"/>
+            <w:r>
+              <w:t>ViewResult</w:t>
+            </w:r>
+            <w:proofErr w:type="spellEnd"/>
+          </w:p>
         </w:tc>
       </w:tr>
       <w:tr>
@@ -2958,19 +3287,33 @@
           <w:tcPr>
             <w:tcW w:w="1984" w:type="dxa"/>
           </w:tcPr>
-          <w:p/>
+          <w:p>
+            <w:r>
+              <w:t>None</w:t>
+            </w:r>
+          </w:p>
         </w:tc>
         <w:tc>
           <w:tcPr>
             <w:tcW w:w="2691" w:type="dxa"/>
           </w:tcPr>
-          <w:p/>
+          <w:p>
+            <w:r>
+              <w:t>Customer can check out after finish add cart</w:t>
+            </w:r>
+          </w:p>
         </w:tc>
         <w:tc>
           <w:tcPr>
             <w:tcW w:w="1621" w:type="dxa"/>
           </w:tcPr>
-          <w:p/>
+          <w:p>
+            <w:proofErr w:type="spellStart"/>
+            <w:r>
+              <w:t>ViewResult</w:t>
+            </w:r>
+            <w:proofErr w:type="spellEnd"/>
+          </w:p>
         </w:tc>
       </w:tr>
       <w:tr>
@@ -3003,26 +3346,95 @@
           <w:tcPr>
             <w:tcW w:w="1984" w:type="dxa"/>
           </w:tcPr>
-          <w:p/>
+          <w:p>
+            <w:r>
+              <w:t>None</w:t>
+            </w:r>
+          </w:p>
         </w:tc>
         <w:tc>
           <w:tcPr>
             <w:tcW w:w="2691" w:type="dxa"/>
           </w:tcPr>
-          <w:p/>
+          <w:p>
+            <w:r>
+              <w:t>Customer can save their shopping list cart</w:t>
+            </w:r>
+          </w:p>
         </w:tc>
         <w:tc>
           <w:tcPr>
             <w:tcW w:w="1621" w:type="dxa"/>
           </w:tcPr>
-          <w:p/>
+          <w:p>
+            <w:r>
+              <w:t>N/A</w:t>
+            </w:r>
+          </w:p>
         </w:tc>
       </w:tr>
     </w:tbl>
-    <w:p/>
-    <w:p/>
-    <w:p/>
-    <w:p/>
+    <w:p>
+      <w:pPr>
+        <w:rPr>
+          <w:sz w:val="28"/>
+        </w:rPr>
+      </w:pPr>
+      <w:proofErr w:type="gramStart"/>
+      <w:r>
+        <w:rPr>
+          <w:b/>
+          <w:bCs/>
+          <w:sz w:val="28"/>
+        </w:rPr>
+        <w:lastRenderedPageBreak/>
+        <w:t>CD06</w:t>
+      </w:r>
+      <w:r>
+        <w:rPr>
+          <w:b/>
+          <w:bCs/>
+          <w:sz w:val="28"/>
+        </w:rPr>
+        <w:t xml:space="preserve"> </w:t>
+      </w:r>
+      <w:r>
+        <w:rPr>
+          <w:b/>
+          <w:bCs/>
+          <w:sz w:val="28"/>
+        </w:rPr>
+        <w:t>:</w:t>
+      </w:r>
+      <w:r>
+        <w:rPr>
+          <w:sz w:val="28"/>
+        </w:rPr>
+        <w:t>Product</w:t>
+      </w:r>
+      <w:proofErr w:type="gramEnd"/>
+    </w:p>
+    <w:p>
+      <w:pPr>
+        <w:rPr>
+          <w:sz w:val="28"/>
+        </w:rPr>
+      </w:pPr>
+      <w:r>
+        <w:rPr>
+          <w:b/>
+          <w:bCs/>
+          <w:sz w:val="28"/>
+        </w:rPr>
+        <w:t xml:space="preserve">Package: </w:t>
+      </w:r>
+      <w:r>
+        <w:rPr>
+          <w:sz w:val="28"/>
+        </w:rPr>
+        <w:t>Model</w:t>
+      </w:r>
+    </w:p>
     <w:p>
       <w:pPr>
         <w:jc w:val="center"/>
@@ -3030,67 +3442,12 @@
     </w:p>
     <w:p>
       <w:pPr>
-        <w:rPr>
-          <w:sz w:val="28"/>
-        </w:rPr>
-      </w:pPr>
-      <w:r>
-        <w:rPr>
-          <w:b/>
-          <w:bCs/>
-          <w:sz w:val="28"/>
-        </w:rPr>
-        <w:lastRenderedPageBreak/>
-        <w:t xml:space="preserve">CD- </w:t>
-      </w:r>
-      <w:proofErr w:type="gramStart"/>
-      <w:r>
-        <w:rPr>
-          <w:b/>
-          <w:bCs/>
-          <w:sz w:val="28"/>
-        </w:rPr>
-        <w:t>:</w:t>
-      </w:r>
-      <w:r>
-        <w:rPr>
-          <w:sz w:val="28"/>
-        </w:rPr>
-        <w:t>Product</w:t>
-      </w:r>
-      <w:proofErr w:type="gramEnd"/>
-    </w:p>
-    <w:p>
-      <w:pPr>
-        <w:rPr>
-          <w:sz w:val="28"/>
-        </w:rPr>
-      </w:pPr>
-      <w:r>
-        <w:rPr>
-          <w:b/>
-          <w:bCs/>
-          <w:sz w:val="28"/>
-        </w:rPr>
-        <w:t xml:space="preserve">Package: </w:t>
-      </w:r>
-      <w:r>
-        <w:rPr>
-          <w:sz w:val="28"/>
-        </w:rPr>
-        <w:t>Model</w:t>
-      </w:r>
-    </w:p>
-    <w:p>
-      <w:pPr>
         <w:jc w:val="center"/>
       </w:pPr>
-    </w:p>
-    <w:p>
-      <w:pPr>
-        <w:jc w:val="center"/>
-      </w:pPr>
-      <w:r>
+      <w:r>
+        <w:rPr>
+          <w:noProof/>
+        </w:rPr>
         <w:drawing>
           <wp:inline distT="0" distB="0" distL="0" distR="0">
             <wp:extent cx="1935678" cy="1816559"/>
@@ -3109,7 +3466,7 @@
                     </pic:cNvPicPr>
                   </pic:nvPicPr>
                   <pic:blipFill>
-                    <a:blip r:embed="rId9">
+                    <a:blip r:embed="rId9" cstate="print">
                       <a:extLst>
                         <a:ext uri="{28A0092B-C50C-407E-A947-70E740481C1C}">
                           <a14:useLocalDpi xmlns:a14="http://schemas.microsoft.com/office/drawing/2010/main" xmlns:wps="http://schemas.microsoft.com/office/word/2010/wordprocessingShape" xmlns:wpi="http://schemas.microsoft.com/office/word/2010/wordprocessingInk" xmlns:wpg="http://schemas.microsoft.com/office/word/2010/wordprocessingGroup" xmlns:w14="http://schemas.microsoft.com/office/word/2010/wordml" xmlns:w="http://schemas.openxmlformats.org/wordprocessingml/2006/main" xmlns:w10="urn:schemas-microsoft-com:office:word" xmlns:wp14="http://schemas.microsoft.com/office/word/2010/wordprocessingDrawing" xmlns:v="urn:schemas-microsoft-com:vml" xmlns:o="urn:schemas-microsoft-com:office:office" xmlns:mc="http://schemas.openxmlformats.org/markup-compatibility/2006" xmlns:wpc="http://schemas.microsoft.com/office/word/2010/wordprocessingCanvas" xmlns="" val="0"/>
@@ -3511,6 +3868,7 @@
         <w:jc w:val="center"/>
       </w:pPr>
     </w:p>
+    <w:p/>
     <w:p>
       <w:pPr>
         <w:jc w:val="center"/>
@@ -3543,20 +3901,11 @@
     </w:p>
     <w:p>
       <w:pPr>
-        <w:jc w:val="center"/>
-      </w:pPr>
-    </w:p>
-    <w:p>
-      <w:pPr>
-        <w:jc w:val="center"/>
-      </w:pPr>
-    </w:p>
-    <w:p>
-      <w:pPr>
-        <w:rPr>
-          <w:sz w:val="28"/>
-        </w:rPr>
-      </w:pPr>
+        <w:rPr>
+          <w:sz w:val="28"/>
+        </w:rPr>
+      </w:pPr>
+      <w:proofErr w:type="gramStart"/>
       <w:r>
         <w:rPr>
           <w:b/>
@@ -3564,9 +3913,24 @@
           <w:sz w:val="28"/>
         </w:rPr>
         <w:lastRenderedPageBreak/>
-        <w:t xml:space="preserve">CD- </w:t>
-      </w:r>
-      <w:proofErr w:type="gramStart"/>
+        <w:t>CD</w:t>
+      </w:r>
+      <w:r>
+        <w:rPr>
+          <w:b/>
+          <w:bCs/>
+          <w:sz w:val="28"/>
+        </w:rPr>
+        <w:t>07</w:t>
+      </w:r>
+      <w:r>
+        <w:rPr>
+          <w:b/>
+          <w:bCs/>
+          <w:sz w:val="28"/>
+        </w:rPr>
+        <w:t xml:space="preserve"> </w:t>
+      </w:r>
       <w:r>
         <w:rPr>
           <w:b/>
@@ -3612,6 +3976,9 @@
         <w:jc w:val="center"/>
       </w:pPr>
       <w:r>
+        <w:rPr>
+          <w:noProof/>
+        </w:rPr>
         <w:drawing>
           <wp:inline distT="0" distB="0" distL="0" distR="0">
             <wp:extent cx="2517569" cy="1346200"/>
@@ -3630,7 +3997,7 @@
                     </pic:cNvPicPr>
                   </pic:nvPicPr>
                   <pic:blipFill>
-                    <a:blip r:embed="rId10">
+                    <a:blip r:embed="rId10" cstate="print">
                       <a:extLst>
                         <a:ext uri="{28A0092B-C50C-407E-A947-70E740481C1C}">
                           <a14:useLocalDpi xmlns:a14="http://schemas.microsoft.com/office/drawing/2010/main" xmlns:wps="http://schemas.microsoft.com/office/word/2010/wordprocessingShape" xmlns:wpi="http://schemas.microsoft.com/office/word/2010/wordprocessingInk" xmlns:wpg="http://schemas.microsoft.com/office/word/2010/wordprocessingGroup" xmlns:w14="http://schemas.microsoft.com/office/word/2010/wordml" xmlns:w="http://schemas.openxmlformats.org/wordprocessingml/2006/main" xmlns:w10="urn:schemas-microsoft-com:office:word" xmlns:wp14="http://schemas.microsoft.com/office/word/2010/wordprocessingDrawing" xmlns:v="urn:schemas-microsoft-com:vml" xmlns:o="urn:schemas-microsoft-com:office:office" xmlns:mc="http://schemas.openxmlformats.org/markup-compatibility/2006" xmlns:wpc="http://schemas.microsoft.com/office/word/2010/wordprocessingCanvas" xmlns="" val="0"/>
@@ -3804,13 +4171,21 @@
           <w:tcPr>
             <w:tcW w:w="3942" w:type="dxa"/>
           </w:tcPr>
-          <w:p/>
+          <w:p>
+            <w:r>
+              <w:t>The variable of cart</w:t>
+            </w:r>
+          </w:p>
         </w:tc>
         <w:tc>
           <w:tcPr>
             <w:tcW w:w="2046" w:type="dxa"/>
           </w:tcPr>
-          <w:p/>
+          <w:p>
+            <w:r>
+              <w:t>Cart</w:t>
+            </w:r>
+          </w:p>
         </w:tc>
       </w:tr>
       <w:tr>
@@ -3843,7 +4218,19 @@
           <w:tcPr>
             <w:tcW w:w="3942" w:type="dxa"/>
           </w:tcPr>
-          <w:p/>
+          <w:p>
+            <w:r>
+              <w:t xml:space="preserve">To return cart </w:t>
+            </w:r>
+            <w:proofErr w:type="spellStart"/>
+            <w:r>
+              <w:t>url</w:t>
+            </w:r>
+            <w:proofErr w:type="spellEnd"/>
+            <w:r>
+              <w:t xml:space="preserve"> back to view</w:t>
+            </w:r>
+          </w:p>
         </w:tc>
         <w:tc>
           <w:tcPr>
@@ -3859,6 +4246,7 @@
     </w:tbl>
     <w:p/>
     <w:p/>
+    <w:p/>
     <w:p>
       <w:pPr>
         <w:jc w:val="center"/>
@@ -3936,72 +4324,78 @@
     </w:p>
     <w:p>
       <w:pPr>
+        <w:rPr>
+          <w:sz w:val="28"/>
+        </w:rPr>
+      </w:pPr>
+      <w:proofErr w:type="gramStart"/>
+      <w:r>
+        <w:rPr>
+          <w:b/>
+          <w:bCs/>
+          <w:sz w:val="28"/>
+        </w:rPr>
+        <w:lastRenderedPageBreak/>
+        <w:t>CD08</w:t>
+      </w:r>
+      <w:r>
+        <w:rPr>
+          <w:b/>
+          <w:bCs/>
+          <w:sz w:val="28"/>
+        </w:rPr>
+        <w:t xml:space="preserve"> </w:t>
+      </w:r>
+      <w:r>
+        <w:rPr>
+          <w:b/>
+          <w:bCs/>
+          <w:sz w:val="28"/>
+        </w:rPr>
+        <w:t>:</w:t>
+      </w:r>
+      <w:r>
+        <w:rPr>
+          <w:sz w:val="28"/>
+        </w:rPr>
+        <w:t>Cart</w:t>
+      </w:r>
+      <w:proofErr w:type="gramEnd"/>
+    </w:p>
+    <w:p>
+      <w:pPr>
+        <w:rPr>
+          <w:sz w:val="28"/>
+        </w:rPr>
+      </w:pPr>
+      <w:r>
+        <w:rPr>
+          <w:b/>
+          <w:bCs/>
+          <w:sz w:val="28"/>
+        </w:rPr>
+        <w:t xml:space="preserve">Package: </w:t>
+      </w:r>
+      <w:r>
+        <w:rPr>
+          <w:sz w:val="28"/>
+        </w:rPr>
+        <w:t>Model</w:t>
+      </w:r>
+    </w:p>
+    <w:p>
+      <w:pPr>
         <w:jc w:val="center"/>
       </w:pPr>
     </w:p>
     <w:p>
       <w:pPr>
-        <w:rPr>
-          <w:sz w:val="28"/>
-        </w:rPr>
-      </w:pPr>
-      <w:r>
-        <w:rPr>
-          <w:b/>
-          <w:bCs/>
-          <w:sz w:val="28"/>
-        </w:rPr>
-        <w:lastRenderedPageBreak/>
-        <w:t xml:space="preserve">CD- </w:t>
-      </w:r>
-      <w:proofErr w:type="gramStart"/>
-      <w:r>
-        <w:rPr>
-          <w:b/>
-          <w:bCs/>
-          <w:sz w:val="28"/>
-        </w:rPr>
-        <w:t>:</w:t>
-      </w:r>
-      <w:r>
-        <w:rPr>
-          <w:sz w:val="28"/>
-        </w:rPr>
-        <w:t>Cart</w:t>
-      </w:r>
-      <w:proofErr w:type="gramEnd"/>
-    </w:p>
-    <w:p>
-      <w:pPr>
-        <w:rPr>
-          <w:sz w:val="28"/>
-        </w:rPr>
-      </w:pPr>
-      <w:r>
-        <w:rPr>
-          <w:b/>
-          <w:bCs/>
-          <w:sz w:val="28"/>
-        </w:rPr>
-        <w:t xml:space="preserve">Package: </w:t>
-      </w:r>
-      <w:r>
-        <w:rPr>
-          <w:sz w:val="28"/>
-        </w:rPr>
-        <w:t>Model</w:t>
-      </w:r>
-    </w:p>
-    <w:p>
-      <w:pPr>
         <w:jc w:val="center"/>
       </w:pPr>
-    </w:p>
-    <w:p>
-      <w:pPr>
-        <w:jc w:val="center"/>
-      </w:pPr>
-      <w:r>
+      <w:r>
+        <w:rPr>
+          <w:noProof/>
+        </w:rPr>
         <w:drawing>
           <wp:inline distT="0" distB="0" distL="0" distR="0">
             <wp:extent cx="2748757" cy="2050661"/>
@@ -4020,7 +4414,7 @@
                     </pic:cNvPicPr>
                   </pic:nvPicPr>
                   <pic:blipFill>
-                    <a:blip r:embed="rId11">
+                    <a:blip r:embed="rId11" cstate="print">
                       <a:extLst>
                         <a:ext uri="{28A0092B-C50C-407E-A947-70E740481C1C}">
                           <a14:useLocalDpi xmlns:a14="http://schemas.microsoft.com/office/drawing/2010/main" xmlns:wps="http://schemas.microsoft.com/office/word/2010/wordprocessingShape" xmlns:wpi="http://schemas.microsoft.com/office/word/2010/wordprocessingInk" xmlns:wpg="http://schemas.microsoft.com/office/word/2010/wordprocessingGroup" xmlns:w14="http://schemas.microsoft.com/office/word/2010/wordml" xmlns:w="http://schemas.openxmlformats.org/wordprocessingml/2006/main" xmlns:w10="urn:schemas-microsoft-com:office:word" xmlns:wp14="http://schemas.microsoft.com/office/word/2010/wordprocessingDrawing" xmlns:v="urn:schemas-microsoft-com:vml" xmlns:o="urn:schemas-microsoft-com:office:office" xmlns:mc="http://schemas.openxmlformats.org/markup-compatibility/2006" xmlns:wpc="http://schemas.microsoft.com/office/word/2010/wordprocessingCanvas" xmlns="" val="0"/>
@@ -4259,11 +4653,11 @@
         <w:tblLook w:val="04A0"/>
       </w:tblPr>
       <w:tblGrid>
-        <w:gridCol w:w="538"/>
-        <w:gridCol w:w="2408"/>
-        <w:gridCol w:w="1984"/>
-        <w:gridCol w:w="2691"/>
-        <w:gridCol w:w="1621"/>
+        <w:gridCol w:w="539"/>
+        <w:gridCol w:w="2304"/>
+        <w:gridCol w:w="1781"/>
+        <w:gridCol w:w="2329"/>
+        <w:gridCol w:w="2289"/>
       </w:tblGrid>
       <w:tr>
         <w:tc>
@@ -4402,13 +4796,21 @@
           <w:tcPr>
             <w:tcW w:w="1984" w:type="dxa"/>
           </w:tcPr>
-          <w:p/>
+          <w:p>
+            <w:r>
+              <w:t>None</w:t>
+            </w:r>
+          </w:p>
         </w:tc>
         <w:tc>
           <w:tcPr>
             <w:tcW w:w="2691" w:type="dxa"/>
           </w:tcPr>
-          <w:p/>
+          <w:p>
+            <w:r>
+              <w:t xml:space="preserve">Cart can add product item to cart line </w:t>
+            </w:r>
+          </w:p>
         </w:tc>
         <w:tc>
           <w:tcPr>
@@ -4451,13 +4853,21 @@
           <w:tcPr>
             <w:tcW w:w="1984" w:type="dxa"/>
           </w:tcPr>
-          <w:p/>
+          <w:p>
+            <w:r>
+              <w:t>None</w:t>
+            </w:r>
+          </w:p>
         </w:tc>
         <w:tc>
           <w:tcPr>
             <w:tcW w:w="2691" w:type="dxa"/>
           </w:tcPr>
-          <w:p/>
+          <w:p>
+            <w:r>
+              <w:t>Cart can removed line of product</w:t>
+            </w:r>
+          </w:p>
         </w:tc>
         <w:tc>
           <w:tcPr>
@@ -4500,13 +4910,21 @@
           <w:tcPr>
             <w:tcW w:w="1984" w:type="dxa"/>
           </w:tcPr>
-          <w:p/>
+          <w:p>
+            <w:r>
+              <w:t>None</w:t>
+            </w:r>
+          </w:p>
         </w:tc>
         <w:tc>
           <w:tcPr>
             <w:tcW w:w="2691" w:type="dxa"/>
           </w:tcPr>
-          <w:p/>
+          <w:p>
+            <w:r>
+              <w:t>Calculate cart</w:t>
+            </w:r>
+          </w:p>
         </w:tc>
         <w:tc>
           <w:tcPr>
@@ -4547,13 +4965,21 @@
           <w:tcPr>
             <w:tcW w:w="1984" w:type="dxa"/>
           </w:tcPr>
-          <w:p/>
+          <w:p>
+            <w:r>
+              <w:t>None</w:t>
+            </w:r>
+          </w:p>
         </w:tc>
         <w:tc>
           <w:tcPr>
             <w:tcW w:w="2691" w:type="dxa"/>
           </w:tcPr>
-          <w:p/>
+          <w:p>
+            <w:r>
+              <w:t>Clear the line of cart</w:t>
+            </w:r>
+          </w:p>
         </w:tc>
         <w:tc>
           <w:tcPr>
@@ -4597,19 +5023,44 @@
           <w:tcPr>
             <w:tcW w:w="1984" w:type="dxa"/>
           </w:tcPr>
-          <w:p/>
+          <w:p>
+            <w:r>
+              <w:t>None</w:t>
+            </w:r>
+          </w:p>
         </w:tc>
         <w:tc>
           <w:tcPr>
             <w:tcW w:w="2691" w:type="dxa"/>
           </w:tcPr>
-          <w:p/>
+          <w:p>
+            <w:r>
+              <w:t>To display the product</w:t>
+            </w:r>
+          </w:p>
         </w:tc>
         <w:tc>
           <w:tcPr>
             <w:tcW w:w="1621" w:type="dxa"/>
           </w:tcPr>
-          <w:p/>
+          <w:p>
+            <w:proofErr w:type="spellStart"/>
+            <w:r>
+              <w:t>IEnumerable</w:t>
+            </w:r>
+            <w:proofErr w:type="spellEnd"/>
+            <w:r>
+              <w:t>&lt;</w:t>
+            </w:r>
+            <w:proofErr w:type="spellStart"/>
+            <w:r>
+              <w:t>cartLine</w:t>
+            </w:r>
+            <w:proofErr w:type="spellEnd"/>
+            <w:r>
+              <w:t>&gt;</w:t>
+            </w:r>
+          </w:p>
         </w:tc>
       </w:tr>
     </w:tbl>
@@ -4623,6 +5074,7 @@
         <w:jc w:val="center"/>
       </w:pPr>
     </w:p>
+    <w:p/>
     <w:p>
       <w:pPr>
         <w:jc w:val="center"/>
@@ -4635,25 +5087,11 @@
     </w:p>
     <w:p>
       <w:pPr>
-        <w:jc w:val="center"/>
-      </w:pPr>
-    </w:p>
-    <w:p>
-      <w:pPr>
-        <w:jc w:val="center"/>
-      </w:pPr>
-    </w:p>
-    <w:p>
-      <w:pPr>
-        <w:jc w:val="center"/>
-      </w:pPr>
-    </w:p>
-    <w:p>
-      <w:pPr>
-        <w:rPr>
-          <w:sz w:val="28"/>
-        </w:rPr>
-      </w:pPr>
+        <w:rPr>
+          <w:sz w:val="28"/>
+        </w:rPr>
+      </w:pPr>
+      <w:proofErr w:type="gramStart"/>
       <w:r>
         <w:rPr>
           <w:b/>
@@ -4661,9 +5099,16 @@
           <w:sz w:val="28"/>
         </w:rPr>
         <w:lastRenderedPageBreak/>
-        <w:t xml:space="preserve">CD- </w:t>
-      </w:r>
-      <w:proofErr w:type="gramStart"/>
+        <w:t>CD09</w:t>
+      </w:r>
+      <w:r>
+        <w:rPr>
+          <w:b/>
+          <w:bCs/>
+          <w:sz w:val="28"/>
+        </w:rPr>
+        <w:t xml:space="preserve"> </w:t>
+      </w:r>
       <w:r>
         <w:rPr>
           <w:b/>
@@ -4715,6 +5160,9 @@
       </w:pPr>
       <w:bookmarkStart w:id="0" w:name="_GoBack"/>
       <w:r>
+        <w:rPr>
+          <w:noProof/>
+        </w:rPr>
         <w:drawing>
           <wp:inline distT="0" distB="0" distL="0" distR="0">
             <wp:extent cx="2612571" cy="2086158"/>
@@ -4733,7 +5181,7 @@
                     </pic:cNvPicPr>
                   </pic:nvPicPr>
                   <pic:blipFill>
-                    <a:blip r:embed="rId12">
+                    <a:blip r:embed="rId12" cstate="print">
                       <a:extLst>
                         <a:ext uri="{28A0092B-C50C-407E-A947-70E740481C1C}">
                           <a14:useLocalDpi xmlns:a14="http://schemas.microsoft.com/office/drawing/2010/main" xmlns:wps="http://schemas.microsoft.com/office/word/2010/wordprocessingShape" xmlns:wpi="http://schemas.microsoft.com/office/word/2010/wordprocessingInk" xmlns:wpg="http://schemas.microsoft.com/office/word/2010/wordprocessingGroup" xmlns:w14="http://schemas.microsoft.com/office/word/2010/wordml" xmlns:w="http://schemas.openxmlformats.org/wordprocessingml/2006/main" xmlns:w10="urn:schemas-microsoft-com:office:word" xmlns:wp14="http://schemas.microsoft.com/office/word/2010/wordprocessingDrawing" xmlns:v="urn:schemas-microsoft-com:vml" xmlns:o="urn:schemas-microsoft-com:office:office" xmlns:mc="http://schemas.openxmlformats.org/markup-compatibility/2006" xmlns:wpc="http://schemas.microsoft.com/office/word/2010/wordprocessingCanvas" xmlns="" val="0"/>
@@ -4932,13 +5380,26 @@
           <w:tcPr>
             <w:tcW w:w="1984" w:type="dxa"/>
           </w:tcPr>
-          <w:p/>
+          <w:p>
+            <w:r>
+              <w:t>None</w:t>
+            </w:r>
+          </w:p>
         </w:tc>
         <w:tc>
           <w:tcPr>
             <w:tcW w:w="2691" w:type="dxa"/>
           </w:tcPr>
-          <w:p/>
+          <w:p>
+            <w:r>
+              <w:t xml:space="preserve">Selection of </w:t>
+            </w:r>
+            <w:proofErr w:type="spellStart"/>
+            <w:r>
+              <w:t>paypal</w:t>
+            </w:r>
+            <w:proofErr w:type="spellEnd"/>
+          </w:p>
         </w:tc>
         <w:tc>
           <w:tcPr>
@@ -4979,13 +5440,21 @@
           <w:tcPr>
             <w:tcW w:w="1984" w:type="dxa"/>
           </w:tcPr>
-          <w:p/>
+          <w:p>
+            <w:r>
+              <w:t>None</w:t>
+            </w:r>
+          </w:p>
         </w:tc>
         <w:tc>
           <w:tcPr>
             <w:tcW w:w="2691" w:type="dxa"/>
           </w:tcPr>
-          <w:p/>
+          <w:p>
+            <w:r>
+              <w:t>Selection of Transfer money</w:t>
+            </w:r>
+          </w:p>
         </w:tc>
         <w:tc>
           <w:tcPr>
@@ -5028,13 +5497,21 @@
           <w:tcPr>
             <w:tcW w:w="1984" w:type="dxa"/>
           </w:tcPr>
-          <w:p/>
+          <w:p>
+            <w:r>
+              <w:t>None</w:t>
+            </w:r>
+          </w:p>
         </w:tc>
         <w:tc>
           <w:tcPr>
             <w:tcW w:w="2691" w:type="dxa"/>
           </w:tcPr>
-          <w:p/>
+          <w:p>
+            <w:r>
+              <w:t>Selection of Credit Cart</w:t>
+            </w:r>
+          </w:p>
         </w:tc>
         <w:tc>
           <w:tcPr>
@@ -5075,13 +5552,21 @@
           <w:tcPr>
             <w:tcW w:w="1984" w:type="dxa"/>
           </w:tcPr>
-          <w:p/>
+          <w:p>
+            <w:r>
+              <w:t>None</w:t>
+            </w:r>
+          </w:p>
         </w:tc>
         <w:tc>
           <w:tcPr>
             <w:tcW w:w="2691" w:type="dxa"/>
           </w:tcPr>
-          <w:p/>
+          <w:p>
+            <w:r>
+              <w:t>Confirm to pay</w:t>
+            </w:r>
+          </w:p>
         </w:tc>
         <w:tc>
           <w:tcPr>
@@ -5140,6 +5625,7 @@
         <w:jc w:val="center"/>
       </w:pPr>
     </w:p>
+    <w:p/>
     <w:p>
       <w:pPr>
         <w:jc w:val="center"/>
@@ -5152,20 +5638,11 @@
     </w:p>
     <w:p>
       <w:pPr>
-        <w:jc w:val="center"/>
-      </w:pPr>
-    </w:p>
-    <w:p>
-      <w:pPr>
-        <w:jc w:val="center"/>
-      </w:pPr>
-    </w:p>
-    <w:p>
-      <w:pPr>
-        <w:rPr>
-          <w:sz w:val="28"/>
-        </w:rPr>
-      </w:pPr>
+        <w:rPr>
+          <w:sz w:val="28"/>
+        </w:rPr>
+      </w:pPr>
+      <w:proofErr w:type="gramStart"/>
       <w:r>
         <w:rPr>
           <w:b/>
@@ -5173,9 +5650,16 @@
           <w:sz w:val="28"/>
         </w:rPr>
         <w:lastRenderedPageBreak/>
-        <w:t xml:space="preserve">CD- </w:t>
-      </w:r>
-      <w:proofErr w:type="gramStart"/>
+        <w:t>CD10</w:t>
+      </w:r>
+      <w:r>
+        <w:rPr>
+          <w:b/>
+          <w:bCs/>
+          <w:sz w:val="28"/>
+        </w:rPr>
+        <w:t xml:space="preserve"> </w:t>
+      </w:r>
       <w:r>
         <w:rPr>
           <w:b/>
@@ -5238,6 +5722,7 @@
       </w:pPr>
       <w:r>
         <w:rPr>
+          <w:noProof/>
           <w:sz w:val="28"/>
         </w:rPr>
         <w:drawing>
@@ -5256,7 +5741,7 @@
                     <pic:cNvPicPr/>
                   </pic:nvPicPr>
                   <pic:blipFill>
-                    <a:blip r:embed="rId13"/>
+                    <a:blip r:embed="rId13" cstate="print"/>
                     <a:srcRect r="65557" b="39344"/>
                     <a:stretch>
                       <a:fillRect/>
@@ -5670,11 +6155,9 @@
             <w:tcW w:w="2716" w:type="dxa"/>
           </w:tcPr>
           <w:p>
-            <w:proofErr w:type="spellStart"/>
-            <w:r>
-              <w:t>Cpicture</w:t>
-            </w:r>
-            <w:proofErr w:type="spellEnd"/>
+            <w:r>
+              <w:t>picture</w:t>
+            </w:r>
           </w:p>
         </w:tc>
         <w:tc>
@@ -5740,13 +6223,22 @@
           <w:sz w:val="28"/>
         </w:rPr>
       </w:pPr>
-      <w:r>
-        <w:rPr>
-          <w:b/>
-          <w:bCs/>
-          <w:sz w:val="28"/>
-        </w:rPr>
-        <w:t xml:space="preserve">CD- </w:t>
+      <w:proofErr w:type="gramStart"/>
+      <w:r>
+        <w:rPr>
+          <w:b/>
+          <w:bCs/>
+          <w:sz w:val="28"/>
+        </w:rPr>
+        <w:t>CD11</w:t>
+      </w:r>
+      <w:r>
+        <w:rPr>
+          <w:b/>
+          <w:bCs/>
+          <w:sz w:val="28"/>
+        </w:rPr>
+        <w:t xml:space="preserve"> </w:t>
       </w:r>
       <w:r>
         <w:rPr>
@@ -5756,12 +6248,16 @@
         </w:rPr>
         <w:t>:</w:t>
       </w:r>
+      <w:proofErr w:type="gramEnd"/>
       <w:r>
         <w:t xml:space="preserve"> </w:t>
       </w:r>
       <w:proofErr w:type="spellStart"/>
       <w:r>
-        <w:t>AddminAccount</w:t>
+        <w:t>Ad</w:t>
+      </w:r>
+      <w:r>
+        <w:t>minAccount</w:t>
       </w:r>
       <w:proofErr w:type="spellEnd"/>
     </w:p>
@@ -5815,7 +6311,7 @@
                     <pic:cNvPicPr/>
                   </pic:nvPicPr>
                   <pic:blipFill>
-                    <a:blip r:embed="rId13"/>
+                    <a:blip r:embed="rId13" cstate="print"/>
                     <a:srcRect t="68852" r="68712"/>
                     <a:stretch>
                       <a:fillRect/>
@@ -5979,13 +6475,7 @@
               <w:rPr>
                 <w:rFonts w:cs="Times New Roman"/>
               </w:rPr>
-              <w:t xml:space="preserve">The variable of the username of </w:t>
-            </w:r>
-            <w:r>
-              <w:rPr>
-                <w:rFonts w:cs="Times New Roman"/>
-              </w:rPr>
-              <w:t>the administrator</w:t>
+              <w:t>The variable of the username of the administrator</w:t>
             </w:r>
           </w:p>
         </w:tc>
@@ -6033,19 +6523,7 @@
               <w:rPr>
                 <w:rFonts w:cs="Times New Roman"/>
               </w:rPr>
-              <w:t xml:space="preserve">The variable of the password of </w:t>
-            </w:r>
-            <w:r>
-              <w:rPr>
-                <w:rFonts w:cs="Times New Roman"/>
-              </w:rPr>
-              <w:t xml:space="preserve">administrator </w:t>
-            </w:r>
-            <w:r>
-              <w:rPr>
-                <w:rFonts w:cs="Times New Roman"/>
-              </w:rPr>
-              <w:t>r</w:t>
+              <w:t>The variable of the password of administrator r</w:t>
             </w:r>
           </w:p>
         </w:tc>
@@ -6089,7 +6567,15 @@
           <w:sz w:val="28"/>
         </w:rPr>
         <w:lastRenderedPageBreak/>
-        <w:t xml:space="preserve">CD- </w:t>
+        <w:t>CD12</w:t>
+      </w:r>
+      <w:r>
+        <w:rPr>
+          <w:b/>
+          <w:bCs/>
+          <w:sz w:val="28"/>
+        </w:rPr>
+        <w:t xml:space="preserve"> </w:t>
       </w:r>
       <w:r>
         <w:rPr>
@@ -6165,7 +6651,7 @@
                     <pic:cNvPicPr/>
                   </pic:nvPicPr>
                   <pic:blipFill>
-                    <a:blip r:embed="rId13"/>
+                    <a:blip r:embed="rId13" cstate="print"/>
                     <a:srcRect l="51972" t="13115" b="21053"/>
                     <a:stretch>
                       <a:fillRect/>
@@ -6491,10 +6977,7 @@
           </w:tcPr>
           <w:p>
             <w:r>
-              <w:t xml:space="preserve">Date and Time </w:t>
-            </w:r>
-            <w:r>
-              <w:t xml:space="preserve">that the customer </w:t>
+              <w:t xml:space="preserve">Date and Time that the customer </w:t>
             </w:r>
             <w:r>
               <w:t>order</w:t>
@@ -6546,10 +7029,7 @@
           </w:tcPr>
           <w:p>
             <w:r>
-              <w:t xml:space="preserve">The total price of </w:t>
-            </w:r>
-            <w:r>
-              <w:t>the product in shopping cart</w:t>
+              <w:t>The total price of the product in shopping cart</w:t>
             </w:r>
           </w:p>
         </w:tc>

</xml_diff>